<commit_message>
slight changes due for test cases
</commit_message>
<xml_diff>
--- a/TestCase.docx
+++ b/TestCase.docx
@@ -49,6 +49,15 @@
           <w:szCs w:val="24"/>
         </w:rPr>
         <w:t>Booking page</w:t>
+      </w:r>
+      <w:r>
+        <w:rPr>
+          <w:b/>
+          <w:bCs/>
+          <w:sz w:val="24"/>
+          <w:szCs w:val="24"/>
+        </w:rPr>
+        <w:t>- Steven Derrig testing</w:t>
       </w:r>
     </w:p>
     <w:p>
@@ -356,14 +365,7 @@
           <w:szCs w:val="24"/>
         </w:rPr>
         <w:lastRenderedPageBreak/>
-        <w:t xml:space="preserve">Test </w:t>
-      </w:r>
-      <w:r>
-        <w:rPr>
-          <w:sz w:val="24"/>
-          <w:szCs w:val="24"/>
-        </w:rPr>
-        <w:t>2</w:t>
+        <w:t>Test 2</w:t>
       </w:r>
     </w:p>
     <w:p>
@@ -519,14 +521,7 @@
           <w:szCs w:val="24"/>
         </w:rPr>
         <w:lastRenderedPageBreak/>
-        <w:t>Confirmation of booking</w:t>
-      </w:r>
-      <w:r>
-        <w:rPr>
-          <w:sz w:val="24"/>
-          <w:szCs w:val="24"/>
-        </w:rPr>
-        <w:t>.</w:t>
+        <w:t>Confirmation of booking.</w:t>
       </w:r>
     </w:p>
     <w:p>
@@ -673,6 +668,487 @@
           <w:szCs w:val="24"/>
         </w:rPr>
       </w:pPr>
+    </w:p>
+    <w:p>
+      <w:pPr>
+        <w:rPr>
+          <w:sz w:val="24"/>
+          <w:szCs w:val="24"/>
+        </w:rPr>
+      </w:pPr>
+    </w:p>
+    <w:p>
+      <w:pPr>
+        <w:rPr>
+          <w:sz w:val="24"/>
+          <w:szCs w:val="24"/>
+        </w:rPr>
+      </w:pPr>
+    </w:p>
+    <w:p>
+      <w:pPr>
+        <w:rPr>
+          <w:sz w:val="24"/>
+          <w:szCs w:val="24"/>
+        </w:rPr>
+      </w:pPr>
+      <w:r>
+        <w:rPr>
+          <w:sz w:val="24"/>
+          <w:szCs w:val="24"/>
+        </w:rPr>
+        <w:lastRenderedPageBreak/>
+        <w:t>Test 3</w:t>
+      </w:r>
+    </w:p>
+    <w:p>
+      <w:pPr>
+        <w:rPr>
+          <w:sz w:val="24"/>
+          <w:szCs w:val="24"/>
+        </w:rPr>
+      </w:pPr>
+      <w:r>
+        <w:rPr>
+          <w:sz w:val="24"/>
+          <w:szCs w:val="24"/>
+        </w:rPr>
+        <w:t>Input details</w:t>
+      </w:r>
+    </w:p>
+    <w:p>
+      <w:pPr>
+        <w:rPr>
+          <w:sz w:val="24"/>
+          <w:szCs w:val="24"/>
+        </w:rPr>
+      </w:pPr>
+      <w:r>
+        <w:rPr>
+          <w:noProof/>
+        </w:rPr>
+        <w:drawing>
+          <wp:inline distT="0" distB="0" distL="0" distR="0" wp14:anchorId="0AB25FD5" wp14:editId="6A637ACB">
+            <wp:extent cx="5731510" cy="5538470"/>
+            <wp:effectExtent l="0" t="0" r="2540" b="5080"/>
+            <wp:docPr id="11" name="Picture 11" descr="A screenshot of a computer&#10;&#10;Description automatically generated with medium confidence"/>
+            <wp:cNvGraphicFramePr>
+              <a:graphicFrameLocks xmlns:a="http://schemas.openxmlformats.org/drawingml/2006/main" noChangeAspect="1"/>
+            </wp:cNvGraphicFramePr>
+            <a:graphic xmlns:a="http://schemas.openxmlformats.org/drawingml/2006/main">
+              <a:graphicData uri="http://schemas.openxmlformats.org/drawingml/2006/picture">
+                <pic:pic xmlns:pic="http://schemas.openxmlformats.org/drawingml/2006/picture">
+                  <pic:nvPicPr>
+                    <pic:cNvPr id="11" name="Picture 11" descr="A screenshot of a computer&#10;&#10;Description automatically generated with medium confidence"/>
+                    <pic:cNvPicPr>
+                      <a:picLocks noChangeAspect="1" noChangeArrowheads="1"/>
+                    </pic:cNvPicPr>
+                  </pic:nvPicPr>
+                  <pic:blipFill>
+                    <a:blip r:embed="rId10">
+                      <a:extLst>
+                        <a:ext uri="{28A0092B-C50C-407E-A947-70E740481C1C}">
+                          <a14:useLocalDpi xmlns:a14="http://schemas.microsoft.com/office/drawing/2010/main" val="0"/>
+                        </a:ext>
+                      </a:extLst>
+                    </a:blip>
+                    <a:srcRect/>
+                    <a:stretch>
+                      <a:fillRect/>
+                    </a:stretch>
+                  </pic:blipFill>
+                  <pic:spPr bwMode="auto">
+                    <a:xfrm>
+                      <a:off x="0" y="0"/>
+                      <a:ext cx="5731510" cy="5538470"/>
+                    </a:xfrm>
+                    <a:prstGeom prst="rect">
+                      <a:avLst/>
+                    </a:prstGeom>
+                    <a:noFill/>
+                    <a:ln>
+                      <a:noFill/>
+                    </a:ln>
+                  </pic:spPr>
+                </pic:pic>
+              </a:graphicData>
+            </a:graphic>
+          </wp:inline>
+        </w:drawing>
+      </w:r>
+    </w:p>
+    <w:p>
+      <w:pPr>
+        <w:rPr>
+          <w:sz w:val="24"/>
+          <w:szCs w:val="24"/>
+        </w:rPr>
+      </w:pPr>
+    </w:p>
+    <w:p>
+      <w:pPr>
+        <w:rPr>
+          <w:sz w:val="24"/>
+          <w:szCs w:val="24"/>
+        </w:rPr>
+      </w:pPr>
+    </w:p>
+    <w:p>
+      <w:pPr>
+        <w:rPr>
+          <w:sz w:val="24"/>
+          <w:szCs w:val="24"/>
+        </w:rPr>
+      </w:pPr>
+    </w:p>
+    <w:p>
+      <w:pPr>
+        <w:rPr>
+          <w:sz w:val="24"/>
+          <w:szCs w:val="24"/>
+        </w:rPr>
+      </w:pPr>
+    </w:p>
+    <w:p>
+      <w:pPr>
+        <w:rPr>
+          <w:sz w:val="24"/>
+          <w:szCs w:val="24"/>
+        </w:rPr>
+      </w:pPr>
+    </w:p>
+    <w:p>
+      <w:pPr>
+        <w:rPr>
+          <w:sz w:val="24"/>
+          <w:szCs w:val="24"/>
+        </w:rPr>
+      </w:pPr>
+    </w:p>
+    <w:p>
+      <w:pPr>
+        <w:rPr>
+          <w:sz w:val="24"/>
+          <w:szCs w:val="24"/>
+        </w:rPr>
+      </w:pPr>
+    </w:p>
+    <w:p>
+      <w:pPr>
+        <w:rPr>
+          <w:sz w:val="24"/>
+          <w:szCs w:val="24"/>
+        </w:rPr>
+      </w:pPr>
+    </w:p>
+    <w:p>
+      <w:pPr>
+        <w:rPr>
+          <w:sz w:val="24"/>
+          <w:szCs w:val="24"/>
+        </w:rPr>
+      </w:pPr>
+      <w:r>
+        <w:rPr>
+          <w:sz w:val="24"/>
+          <w:szCs w:val="24"/>
+        </w:rPr>
+        <w:lastRenderedPageBreak/>
+        <w:t>Booking with email not formatted correctly.</w:t>
+      </w:r>
+    </w:p>
+    <w:p>
+      <w:pPr>
+        <w:rPr>
+          <w:sz w:val="24"/>
+          <w:szCs w:val="24"/>
+        </w:rPr>
+      </w:pPr>
+      <w:r>
+        <w:rPr>
+          <w:noProof/>
+        </w:rPr>
+        <w:drawing>
+          <wp:inline distT="0" distB="0" distL="0" distR="0" wp14:anchorId="4E48BE26" wp14:editId="15A96527">
+            <wp:extent cx="5731510" cy="5515610"/>
+            <wp:effectExtent l="0" t="0" r="2540" b="8890"/>
+            <wp:docPr id="12" name="Picture 12" descr="A screenshot of a computer&#10;&#10;Description automatically generated with medium confidence"/>
+            <wp:cNvGraphicFramePr>
+              <a:graphicFrameLocks xmlns:a="http://schemas.openxmlformats.org/drawingml/2006/main" noChangeAspect="1"/>
+            </wp:cNvGraphicFramePr>
+            <a:graphic xmlns:a="http://schemas.openxmlformats.org/drawingml/2006/main">
+              <a:graphicData uri="http://schemas.openxmlformats.org/drawingml/2006/picture">
+                <pic:pic xmlns:pic="http://schemas.openxmlformats.org/drawingml/2006/picture">
+                  <pic:nvPicPr>
+                    <pic:cNvPr id="12" name="Picture 12" descr="A screenshot of a computer&#10;&#10;Description automatically generated with medium confidence"/>
+                    <pic:cNvPicPr>
+                      <a:picLocks noChangeAspect="1" noChangeArrowheads="1"/>
+                    </pic:cNvPicPr>
+                  </pic:nvPicPr>
+                  <pic:blipFill>
+                    <a:blip r:embed="rId11">
+                      <a:extLst>
+                        <a:ext uri="{28A0092B-C50C-407E-A947-70E740481C1C}">
+                          <a14:useLocalDpi xmlns:a14="http://schemas.microsoft.com/office/drawing/2010/main" val="0"/>
+                        </a:ext>
+                      </a:extLst>
+                    </a:blip>
+                    <a:srcRect/>
+                    <a:stretch>
+                      <a:fillRect/>
+                    </a:stretch>
+                  </pic:blipFill>
+                  <pic:spPr bwMode="auto">
+                    <a:xfrm>
+                      <a:off x="0" y="0"/>
+                      <a:ext cx="5731510" cy="5515610"/>
+                    </a:xfrm>
+                    <a:prstGeom prst="rect">
+                      <a:avLst/>
+                    </a:prstGeom>
+                    <a:noFill/>
+                    <a:ln>
+                      <a:noFill/>
+                    </a:ln>
+                  </pic:spPr>
+                </pic:pic>
+              </a:graphicData>
+            </a:graphic>
+          </wp:inline>
+        </w:drawing>
+      </w:r>
+    </w:p>
+    <w:p>
+      <w:pPr>
+        <w:rPr>
+          <w:sz w:val="24"/>
+          <w:szCs w:val="24"/>
+        </w:rPr>
+      </w:pPr>
+      <w:r>
+        <w:rPr>
+          <w:sz w:val="24"/>
+          <w:szCs w:val="24"/>
+        </w:rPr>
+        <w:t>Had to swap around the booking confirmation alert and the email format checker.</w:t>
+      </w:r>
+      <w:r>
+        <w:rPr>
+          <w:sz w:val="24"/>
+          <w:szCs w:val="24"/>
+        </w:rPr>
+        <w:br/>
+        <w:t xml:space="preserve">As upon submit it would say that it was submitted even though the email was inputted incorrectly. </w:t>
+      </w:r>
+    </w:p>
+    <w:p>
+      <w:pPr>
+        <w:rPr>
+          <w:sz w:val="24"/>
+          <w:szCs w:val="24"/>
+        </w:rPr>
+      </w:pPr>
+    </w:p>
+    <w:p>
+      <w:pPr>
+        <w:rPr>
+          <w:sz w:val="24"/>
+          <w:szCs w:val="24"/>
+        </w:rPr>
+      </w:pPr>
+    </w:p>
+    <w:p>
+      <w:pPr>
+        <w:rPr>
+          <w:sz w:val="24"/>
+          <w:szCs w:val="24"/>
+        </w:rPr>
+      </w:pPr>
+    </w:p>
+    <w:p>
+      <w:pPr>
+        <w:rPr>
+          <w:sz w:val="24"/>
+          <w:szCs w:val="24"/>
+        </w:rPr>
+      </w:pPr>
+    </w:p>
+    <w:p>
+      <w:pPr>
+        <w:rPr>
+          <w:sz w:val="24"/>
+          <w:szCs w:val="24"/>
+        </w:rPr>
+      </w:pPr>
+    </w:p>
+    <w:p>
+      <w:pPr>
+        <w:rPr>
+          <w:sz w:val="24"/>
+          <w:szCs w:val="24"/>
+        </w:rPr>
+      </w:pPr>
+    </w:p>
+    <w:p>
+      <w:pPr>
+        <w:rPr>
+          <w:sz w:val="24"/>
+          <w:szCs w:val="24"/>
+        </w:rPr>
+      </w:pPr>
+    </w:p>
+    <w:p>
+      <w:pPr>
+        <w:rPr>
+          <w:sz w:val="24"/>
+          <w:szCs w:val="24"/>
+        </w:rPr>
+      </w:pPr>
+      <w:r>
+        <w:rPr>
+          <w:sz w:val="24"/>
+          <w:szCs w:val="24"/>
+        </w:rPr>
+        <w:lastRenderedPageBreak/>
+        <w:t>Amended email address. With booking confirmation.</w:t>
+      </w:r>
+    </w:p>
+    <w:p>
+      <w:pPr>
+        <w:rPr>
+          <w:sz w:val="24"/>
+          <w:szCs w:val="24"/>
+        </w:rPr>
+      </w:pPr>
+      <w:r>
+        <w:rPr>
+          <w:noProof/>
+        </w:rPr>
+        <w:drawing>
+          <wp:inline distT="0" distB="0" distL="0" distR="0" wp14:anchorId="6A059C66" wp14:editId="009B2F8E">
+            <wp:extent cx="5731510" cy="5556885"/>
+            <wp:effectExtent l="0" t="0" r="2540" b="5715"/>
+            <wp:docPr id="13" name="Picture 13" descr="A screenshot of a computer&#10;&#10;Description automatically generated with medium confidence"/>
+            <wp:cNvGraphicFramePr>
+              <a:graphicFrameLocks xmlns:a="http://schemas.openxmlformats.org/drawingml/2006/main" noChangeAspect="1"/>
+            </wp:cNvGraphicFramePr>
+            <a:graphic xmlns:a="http://schemas.openxmlformats.org/drawingml/2006/main">
+              <a:graphicData uri="http://schemas.openxmlformats.org/drawingml/2006/picture">
+                <pic:pic xmlns:pic="http://schemas.openxmlformats.org/drawingml/2006/picture">
+                  <pic:nvPicPr>
+                    <pic:cNvPr id="13" name="Picture 13" descr="A screenshot of a computer&#10;&#10;Description automatically generated with medium confidence"/>
+                    <pic:cNvPicPr>
+                      <a:picLocks noChangeAspect="1" noChangeArrowheads="1"/>
+                    </pic:cNvPicPr>
+                  </pic:nvPicPr>
+                  <pic:blipFill>
+                    <a:blip r:embed="rId12">
+                      <a:extLst>
+                        <a:ext uri="{28A0092B-C50C-407E-A947-70E740481C1C}">
+                          <a14:useLocalDpi xmlns:a14="http://schemas.microsoft.com/office/drawing/2010/main" val="0"/>
+                        </a:ext>
+                      </a:extLst>
+                    </a:blip>
+                    <a:srcRect/>
+                    <a:stretch>
+                      <a:fillRect/>
+                    </a:stretch>
+                  </pic:blipFill>
+                  <pic:spPr bwMode="auto">
+                    <a:xfrm>
+                      <a:off x="0" y="0"/>
+                      <a:ext cx="5731510" cy="5556885"/>
+                    </a:xfrm>
+                    <a:prstGeom prst="rect">
+                      <a:avLst/>
+                    </a:prstGeom>
+                    <a:noFill/>
+                    <a:ln>
+                      <a:noFill/>
+                    </a:ln>
+                  </pic:spPr>
+                </pic:pic>
+              </a:graphicData>
+            </a:graphic>
+          </wp:inline>
+        </w:drawing>
+      </w:r>
+    </w:p>
+    <w:p>
+      <w:pPr>
+        <w:rPr>
+          <w:sz w:val="24"/>
+          <w:szCs w:val="24"/>
+        </w:rPr>
+      </w:pPr>
+      <w:r>
+        <w:rPr>
+          <w:sz w:val="24"/>
+          <w:szCs w:val="24"/>
+        </w:rPr>
+        <w:t>Booking stored in Local Storage.</w:t>
+      </w:r>
+    </w:p>
+    <w:p>
+      <w:pPr>
+        <w:rPr>
+          <w:sz w:val="24"/>
+          <w:szCs w:val="24"/>
+        </w:rPr>
+      </w:pPr>
+      <w:r>
+        <w:rPr>
+          <w:noProof/>
+        </w:rPr>
+        <w:drawing>
+          <wp:inline distT="0" distB="0" distL="0" distR="0" wp14:anchorId="3D8F449D" wp14:editId="3C58FD63">
+            <wp:extent cx="5731510" cy="1543685"/>
+            <wp:effectExtent l="0" t="0" r="2540" b="0"/>
+            <wp:docPr id="14" name="Picture 14" descr="A screenshot of a computer&#10;&#10;Description automatically generated"/>
+            <wp:cNvGraphicFramePr>
+              <a:graphicFrameLocks xmlns:a="http://schemas.openxmlformats.org/drawingml/2006/main" noChangeAspect="1"/>
+            </wp:cNvGraphicFramePr>
+            <a:graphic xmlns:a="http://schemas.openxmlformats.org/drawingml/2006/main">
+              <a:graphicData uri="http://schemas.openxmlformats.org/drawingml/2006/picture">
+                <pic:pic xmlns:pic="http://schemas.openxmlformats.org/drawingml/2006/picture">
+                  <pic:nvPicPr>
+                    <pic:cNvPr id="14" name="Picture 14" descr="A screenshot of a computer&#10;&#10;Description automatically generated"/>
+                    <pic:cNvPicPr>
+                      <a:picLocks noChangeAspect="1" noChangeArrowheads="1"/>
+                    </pic:cNvPicPr>
+                  </pic:nvPicPr>
+                  <pic:blipFill>
+                    <a:blip r:embed="rId13">
+                      <a:extLst>
+                        <a:ext uri="{28A0092B-C50C-407E-A947-70E740481C1C}">
+                          <a14:useLocalDpi xmlns:a14="http://schemas.microsoft.com/office/drawing/2010/main" val="0"/>
+                        </a:ext>
+                      </a:extLst>
+                    </a:blip>
+                    <a:srcRect/>
+                    <a:stretch>
+                      <a:fillRect/>
+                    </a:stretch>
+                  </pic:blipFill>
+                  <pic:spPr bwMode="auto">
+                    <a:xfrm>
+                      <a:off x="0" y="0"/>
+                      <a:ext cx="5731510" cy="1543685"/>
+                    </a:xfrm>
+                    <a:prstGeom prst="rect">
+                      <a:avLst/>
+                    </a:prstGeom>
+                    <a:noFill/>
+                    <a:ln>
+                      <a:noFill/>
+                    </a:ln>
+                  </pic:spPr>
+                </pic:pic>
+              </a:graphicData>
+            </a:graphic>
+          </wp:inline>
+        </w:drawing>
+      </w:r>
     </w:p>
     <w:sectPr>
       <w:pgSz w:w="11906" w:h="16838"/>

</xml_diff>